<commit_message>
Add second line to the document
Just added another section to the document to test how everything will work
</commit_message>
<xml_diff>
--- a/Example1.docx
+++ b/Example1.docx
@@ -5,6 +5,11 @@
     <w:p>
       <w:r>
         <w:t>I don’t know what to expect out of this ordeal</w:t>
+      </w:r>
+    </w:p>
+    <w:p>
+      <w:r>
+        <w:t>Hmm does this really work</w:t>
       </w:r>
       <w:bookmarkStart w:id="0" w:name="_GoBack"/>
       <w:bookmarkEnd w:id="0"/>

</xml_diff>

<commit_message>
Add headings & convert to MD
used pandoc to convert docx into md to be readable on github
</commit_message>
<xml_diff>
--- a/Example1.docx
+++ b/Example1.docx
@@ -3,13 +3,42 @@
 <w:document xmlns:wpc="http://schemas.microsoft.com/office/word/2010/wordprocessingCanvas" xmlns:cx="http://schemas.microsoft.com/office/drawing/2014/chartex" xmlns:cx1="http://schemas.microsoft.com/office/drawing/2015/9/8/chartex" xmlns:mc="http://schemas.openxmlformats.org/markup-compatibility/2006" xmlns:o="urn:schemas-microsoft-com:office:office" xmlns:r="http://schemas.openxmlformats.org/officeDocument/2006/relationships" xmlns:m="http://schemas.openxmlformats.org/officeDocument/2006/math" xmlns:v="urn:schemas-microsoft-com:vml" xmlns:wp14="http://schemas.microsoft.com/office/word/2010/wordprocessingDrawing" xmlns:wp="http://schemas.openxmlformats.org/drawingml/2006/wordprocessingDrawing" xmlns:w10="urn:schemas-microsoft-com:office:word" xmlns:w="http://schemas.openxmlformats.org/wordprocessingml/2006/main" xmlns:w14="http://schemas.microsoft.com/office/word/2010/wordml" xmlns:w15="http://schemas.microsoft.com/office/word/2012/wordml" xmlns:w16se="http://schemas.microsoft.com/office/word/2015/wordml/symex" xmlns:wpg="http://schemas.microsoft.com/office/word/2010/wordprocessingGroup" xmlns:wpi="http://schemas.microsoft.com/office/word/2010/wordprocessingInk" xmlns:wne="http://schemas.microsoft.com/office/word/2006/wordml" xmlns:wps="http://schemas.microsoft.com/office/word/2010/wordprocessingShape" mc:Ignorable="w14 w15 w16se wp14">
   <w:body>
     <w:p>
+      <w:pPr>
+        <w:pStyle w:val="Heading1"/>
+      </w:pPr>
       <w:r>
-        <w:t>I don’t know what to expect out of this ordeal</w:t>
+        <w:t>Heading 1</w:t>
       </w:r>
     </w:p>
     <w:p>
       <w:r>
-        <w:t>Hmm does this really work</w:t>
+        <w:t>This is not really important, I wish there was an important thing to write in here but I feel like a complete idiot.</w:t>
+      </w:r>
+    </w:p>
+    <w:p>
+      <w:pPr>
+        <w:pStyle w:val="Heading2"/>
+      </w:pPr>
+      <w:r>
+        <w:t>Sub-Heading 1</w:t>
+      </w:r>
+    </w:p>
+    <w:p>
+      <w:r>
+        <w:t>For the little details that doesn’t nessecarily require a main heading of their own.</w:t>
+      </w:r>
+    </w:p>
+    <w:p>
+      <w:pPr>
+        <w:pStyle w:val="Heading3"/>
+      </w:pPr>
+      <w:r>
+        <w:t>Sub-sub-heading1</w:t>
+      </w:r>
+    </w:p>
+    <w:p>
+      <w:r>
+        <w:t>I feel like a total idiot, but in tiny details.</w:t>
       </w:r>
       <w:bookmarkStart w:id="0" w:name="_GoBack"/>
       <w:bookmarkEnd w:id="0"/>
@@ -418,6 +447,71 @@
     <w:name w:val="Normal"/>
     <w:qFormat/>
   </w:style>
+  <w:style w:type="paragraph" w:styleId="Heading1">
+    <w:name w:val="heading 1"/>
+    <w:basedOn w:val="Normal"/>
+    <w:next w:val="Normal"/>
+    <w:link w:val="Heading1Char"/>
+    <w:uiPriority w:val="9"/>
+    <w:qFormat/>
+    <w:rsid w:val="00023731"/>
+    <w:pPr>
+      <w:keepNext/>
+      <w:keepLines/>
+      <w:spacing w:before="240" w:after="0"/>
+      <w:outlineLvl w:val="0"/>
+    </w:pPr>
+    <w:rPr>
+      <w:rFonts w:asciiTheme="majorHAnsi" w:eastAsiaTheme="majorEastAsia" w:hAnsiTheme="majorHAnsi" w:cstheme="majorBidi"/>
+      <w:color w:val="2E74B5" w:themeColor="accent1" w:themeShade="BF"/>
+      <w:sz w:val="32"/>
+      <w:szCs w:val="32"/>
+    </w:rPr>
+  </w:style>
+  <w:style w:type="paragraph" w:styleId="Heading2">
+    <w:name w:val="heading 2"/>
+    <w:basedOn w:val="Normal"/>
+    <w:next w:val="Normal"/>
+    <w:link w:val="Heading2Char"/>
+    <w:uiPriority w:val="9"/>
+    <w:unhideWhenUsed/>
+    <w:qFormat/>
+    <w:rsid w:val="00023731"/>
+    <w:pPr>
+      <w:keepNext/>
+      <w:keepLines/>
+      <w:spacing w:before="40" w:after="0"/>
+      <w:outlineLvl w:val="1"/>
+    </w:pPr>
+    <w:rPr>
+      <w:rFonts w:asciiTheme="majorHAnsi" w:eastAsiaTheme="majorEastAsia" w:hAnsiTheme="majorHAnsi" w:cstheme="majorBidi"/>
+      <w:color w:val="2E74B5" w:themeColor="accent1" w:themeShade="BF"/>
+      <w:sz w:val="26"/>
+      <w:szCs w:val="26"/>
+    </w:rPr>
+  </w:style>
+  <w:style w:type="paragraph" w:styleId="Heading3">
+    <w:name w:val="heading 3"/>
+    <w:basedOn w:val="Normal"/>
+    <w:next w:val="Normal"/>
+    <w:link w:val="Heading3Char"/>
+    <w:uiPriority w:val="9"/>
+    <w:unhideWhenUsed/>
+    <w:qFormat/>
+    <w:rsid w:val="00023731"/>
+    <w:pPr>
+      <w:keepNext/>
+      <w:keepLines/>
+      <w:spacing w:before="40" w:after="0"/>
+      <w:outlineLvl w:val="2"/>
+    </w:pPr>
+    <w:rPr>
+      <w:rFonts w:asciiTheme="majorHAnsi" w:eastAsiaTheme="majorEastAsia" w:hAnsiTheme="majorHAnsi" w:cstheme="majorBidi"/>
+      <w:color w:val="1F4D78" w:themeColor="accent1" w:themeShade="7F"/>
+      <w:sz w:val="24"/>
+      <w:szCs w:val="24"/>
+    </w:rPr>
+  </w:style>
   <w:style w:type="character" w:default="1" w:styleId="DefaultParagraphFont">
     <w:name w:val="Default Paragraph Font"/>
     <w:uiPriority w:val="1"/>
@@ -444,6 +538,45 @@
     <w:uiPriority w:val="99"/>
     <w:semiHidden/>
     <w:unhideWhenUsed/>
+  </w:style>
+  <w:style w:type="character" w:customStyle="1" w:styleId="Heading1Char">
+    <w:name w:val="Heading 1 Char"/>
+    <w:basedOn w:val="DefaultParagraphFont"/>
+    <w:link w:val="Heading1"/>
+    <w:uiPriority w:val="9"/>
+    <w:rsid w:val="00023731"/>
+    <w:rPr>
+      <w:rFonts w:asciiTheme="majorHAnsi" w:eastAsiaTheme="majorEastAsia" w:hAnsiTheme="majorHAnsi" w:cstheme="majorBidi"/>
+      <w:color w:val="2E74B5" w:themeColor="accent1" w:themeShade="BF"/>
+      <w:sz w:val="32"/>
+      <w:szCs w:val="32"/>
+    </w:rPr>
+  </w:style>
+  <w:style w:type="character" w:customStyle="1" w:styleId="Heading2Char">
+    <w:name w:val="Heading 2 Char"/>
+    <w:basedOn w:val="DefaultParagraphFont"/>
+    <w:link w:val="Heading2"/>
+    <w:uiPriority w:val="9"/>
+    <w:rsid w:val="00023731"/>
+    <w:rPr>
+      <w:rFonts w:asciiTheme="majorHAnsi" w:eastAsiaTheme="majorEastAsia" w:hAnsiTheme="majorHAnsi" w:cstheme="majorBidi"/>
+      <w:color w:val="2E74B5" w:themeColor="accent1" w:themeShade="BF"/>
+      <w:sz w:val="26"/>
+      <w:szCs w:val="26"/>
+    </w:rPr>
+  </w:style>
+  <w:style w:type="character" w:customStyle="1" w:styleId="Heading3Char">
+    <w:name w:val="Heading 3 Char"/>
+    <w:basedOn w:val="DefaultParagraphFont"/>
+    <w:link w:val="Heading3"/>
+    <w:uiPriority w:val="9"/>
+    <w:rsid w:val="00023731"/>
+    <w:rPr>
+      <w:rFonts w:asciiTheme="majorHAnsi" w:eastAsiaTheme="majorEastAsia" w:hAnsiTheme="majorHAnsi" w:cstheme="majorBidi"/>
+      <w:color w:val="1F4D78" w:themeColor="accent1" w:themeShade="7F"/>
+      <w:sz w:val="24"/>
+      <w:szCs w:val="24"/>
+    </w:rPr>
   </w:style>
 </w:styles>
 </file>

</xml_diff>

<commit_message>
Add page numbering, figure and an equation
</commit_message>
<xml_diff>
--- a/Example1.docx
+++ b/Example1.docx
@@ -4,7 +4,7 @@
   <w:body>
     <w:sdt>
       <w:sdtPr>
-        <w:id w:val="-534888319"/>
+        <w:id w:val="337977698"/>
         <w:docPartObj>
           <w:docPartGallery w:val="Table of Contents"/>
           <w:docPartUnique/>
@@ -27,7 +27,7 @@
             <w:pStyle w:val="TOCHeading"/>
           </w:pPr>
           <w:r>
-            <w:t>Contents</w:t>
+            <w:t>Table of Contents</w:t>
           </w:r>
         </w:p>
         <w:p>
@@ -37,6 +37,7 @@
               <w:tab w:val="right" w:leader="dot" w:pos="9350"/>
             </w:tabs>
             <w:rPr>
+              <w:rFonts w:eastAsiaTheme="minorEastAsia"/>
               <w:noProof/>
             </w:rPr>
           </w:pPr>
@@ -49,7 +50,7 @@
           <w:r>
             <w:fldChar w:fldCharType="separate"/>
           </w:r>
-          <w:hyperlink w:anchor="_Toc179062855" w:history="1">
+          <w:hyperlink w:anchor="_Toc179100180" w:history="1">
             <w:r>
               <w:rPr>
                 <w:rStyle w:val="Hyperlink"/>
@@ -76,7 +77,7 @@
                 <w:noProof/>
                 <w:webHidden/>
               </w:rPr>
-              <w:instrText xml:space="preserve"> PAGEREF _Toc179062855 \h </w:instrText>
+              <w:instrText xml:space="preserve"> PAGEREF _Toc179100180 \h </w:instrText>
             </w:r>
             <w:r>
               <w:rPr>
@@ -114,10 +115,11 @@
               <w:tab w:val="right" w:leader="dot" w:pos="9350"/>
             </w:tabs>
             <w:rPr>
+              <w:rFonts w:eastAsiaTheme="minorEastAsia"/>
               <w:noProof/>
             </w:rPr>
           </w:pPr>
-          <w:hyperlink w:anchor="_Toc179062856" w:history="1">
+          <w:hyperlink w:anchor="_Toc179100181" w:history="1">
             <w:r>
               <w:rPr>
                 <w:rStyle w:val="Hyperlink"/>
@@ -144,7 +146,7 @@
                 <w:noProof/>
                 <w:webHidden/>
               </w:rPr>
-              <w:instrText xml:space="preserve"> PAGEREF _Toc179062856 \h </w:instrText>
+              <w:instrText xml:space="preserve"> PAGEREF _Toc179100181 \h </w:instrText>
             </w:r>
             <w:r>
               <w:rPr>
@@ -182,10 +184,11 @@
               <w:tab w:val="right" w:leader="dot" w:pos="9350"/>
             </w:tabs>
             <w:rPr>
+              <w:rFonts w:eastAsiaTheme="minorEastAsia"/>
               <w:noProof/>
             </w:rPr>
           </w:pPr>
-          <w:hyperlink w:anchor="_Toc179062857" w:history="1">
+          <w:hyperlink w:anchor="_Toc179100182" w:history="1">
             <w:r>
               <w:rPr>
                 <w:rStyle w:val="Hyperlink"/>
@@ -212,7 +215,7 @@
                 <w:noProof/>
                 <w:webHidden/>
               </w:rPr>
-              <w:instrText xml:space="preserve"> PAGEREF _Toc179062857 \h </w:instrText>
+              <w:instrText xml:space="preserve"> PAGEREF _Toc179100182 \h </w:instrText>
             </w:r>
             <w:r>
               <w:rPr>
@@ -259,9 +262,7 @@
       <w:pPr>
         <w:pStyle w:val="Heading1"/>
       </w:pPr>
-      <w:bookmarkStart w:id="0" w:name="_Toc179062855"/>
-      <w:bookmarkStart w:id="1" w:name="_GoBack"/>
-      <w:bookmarkEnd w:id="1"/>
+      <w:bookmarkStart w:id="0" w:name="_Toc179100180"/>
       <w:r>
         <w:t>Heading 1</w:t>
       </w:r>
@@ -274,13 +275,96 @@
     </w:p>
     <w:p>
       <w:pPr>
+        <w:keepNext/>
+        <w:jc w:val="center"/>
+      </w:pPr>
+      <w:r>
+        <w:rPr>
+          <w:noProof/>
+        </w:rPr>
+        <w:drawing>
+          <wp:inline distT="0" distB="0" distL="0" distR="0">
+            <wp:extent cx="4704926" cy="3528696"/>
+            <wp:effectExtent l="0" t="0" r="635" b="14605"/>
+            <wp:docPr id="1" name="Picture 1"/>
+            <wp:cNvGraphicFramePr>
+              <a:graphicFrameLocks xmlns:a="http://schemas.openxmlformats.org/drawingml/2006/main" noChangeAspect="1"/>
+            </wp:cNvGraphicFramePr>
+            <a:graphic xmlns:a="http://schemas.openxmlformats.org/drawingml/2006/main">
+              <a:graphicData uri="http://schemas.openxmlformats.org/drawingml/2006/picture">
+                <pic:pic xmlns:pic="http://schemas.openxmlformats.org/drawingml/2006/picture">
+                  <pic:nvPicPr>
+                    <pic:cNvPr id="1" name="Desert.jpg"/>
+                    <pic:cNvPicPr/>
+                  </pic:nvPicPr>
+                  <pic:blipFill>
+                    <a:blip r:embed="rId7">
+                      <a:extLst>
+                        <a:ext uri="{28A0092B-C50C-407E-A947-70E740481C1C}">
+                          <a14:useLocalDpi xmlns:a14="http://schemas.microsoft.com/office/drawing/2010/main" val="0"/>
+                        </a:ext>
+                      </a:extLst>
+                    </a:blip>
+                    <a:stretch>
+                      <a:fillRect/>
+                    </a:stretch>
+                  </pic:blipFill>
+                  <pic:spPr>
+                    <a:xfrm>
+                      <a:off x="0" y="0"/>
+                      <a:ext cx="4710283" cy="3532714"/>
+                    </a:xfrm>
+                    <a:prstGeom prst="roundRect">
+                      <a:avLst>
+                        <a:gd name="adj" fmla="val 8594"/>
+                      </a:avLst>
+                    </a:prstGeom>
+                    <a:solidFill>
+                      <a:srgbClr val="FFFFFF">
+                        <a:shade val="85000"/>
+                      </a:srgbClr>
+                    </a:solidFill>
+                    <a:ln>
+                      <a:noFill/>
+                    </a:ln>
+                    <a:effectLst/>
+                  </pic:spPr>
+                </pic:pic>
+              </a:graphicData>
+            </a:graphic>
+          </wp:inline>
+        </w:drawing>
+      </w:r>
+    </w:p>
+    <w:p>
+      <w:pPr>
+        <w:pStyle w:val="Caption"/>
+        <w:jc w:val="center"/>
+      </w:pPr>
+      <w:r>
+        <w:t xml:space="preserve">Figure </w:t>
+      </w:r>
+      <w:fldSimple w:instr=" SEQ Figure \* ARABIC ">
+        <w:r>
+          <w:rPr>
+            <w:noProof/>
+          </w:rPr>
+          <w:t>1</w:t>
+        </w:r>
+      </w:fldSimple>
+      <w:r>
+        <w:t>: Sample Picture of the Desert</w:t>
+      </w:r>
+    </w:p>
+    <w:p>
+      <w:pPr>
         <w:pStyle w:val="Heading2"/>
       </w:pPr>
-      <w:bookmarkStart w:id="2" w:name="_Toc179062856"/>
+      <w:bookmarkStart w:id="1" w:name="_Toc179100181"/>
       <w:r>
         <w:t>Sub-Heading 1</w:t>
       </w:r>
-      <w:bookmarkEnd w:id="2"/>
+      <w:bookmarkEnd w:id="1"/>
     </w:p>
     <w:p>
       <w:r>
@@ -299,18 +383,150 @@
       <w:pPr>
         <w:pStyle w:val="Heading3"/>
       </w:pPr>
-      <w:bookmarkStart w:id="3" w:name="_Toc179062857"/>
+      <w:bookmarkStart w:id="2" w:name="_Toc179100182"/>
       <w:r>
         <w:t>Sub-sub-heading1</w:t>
       </w:r>
-      <w:bookmarkEnd w:id="3"/>
+      <w:bookmarkEnd w:id="2"/>
     </w:p>
     <w:p>
       <w:r>
         <w:t>I feel like a total idiot, but in tiny details.</w:t>
       </w:r>
+      <w:bookmarkStart w:id="3" w:name="_GoBack"/>
+      <w:bookmarkEnd w:id="3"/>
+    </w:p>
+    <w:p>
+      <m:oMathPara>
+        <m:oMath>
+          <m:r>
+            <w:rPr>
+              <w:rFonts w:ascii="Cambria Math" w:hAnsi="Cambria Math" w:cs="Cambria Math"/>
+            </w:rPr>
+            <m:t>x</m:t>
+          </m:r>
+          <m:r>
+            <m:rPr>
+              <m:sty m:val="p"/>
+            </m:rPr>
+            <w:rPr>
+              <w:rFonts w:ascii="Cambria Math" w:hAnsi="Cambria Math" w:cs="Cambria Math"/>
+            </w:rPr>
+            <m:t>=</m:t>
+          </m:r>
+          <m:f>
+            <m:fPr>
+              <m:ctrlPr>
+                <w:rPr>
+                  <w:rFonts w:ascii="Cambria Math" w:hAnsi="Cambria Math"/>
+                </w:rPr>
+              </m:ctrlPr>
+            </m:fPr>
+            <m:num>
+              <m:r>
+                <m:rPr>
+                  <m:sty m:val="p"/>
+                </m:rPr>
+                <w:rPr>
+                  <w:rFonts w:ascii="Cambria Math" w:hAnsi="Cambria Math" w:cs="Cambria Math"/>
+                </w:rPr>
+                <m:t>-</m:t>
+              </m:r>
+              <m:r>
+                <w:rPr>
+                  <w:rFonts w:ascii="Cambria Math" w:hAnsi="Cambria Math" w:cs="Cambria Math"/>
+                </w:rPr>
+                <m:t>b</m:t>
+              </m:r>
+              <m:r>
+                <m:rPr>
+                  <m:sty m:val="p"/>
+                </m:rPr>
+                <w:rPr>
+                  <w:rFonts w:ascii="Cambria Math" w:hAnsi="Cambria Math" w:cs="Cambria Math"/>
+                </w:rPr>
+                <m:t>±</m:t>
+              </m:r>
+              <m:rad>
+                <m:radPr>
+                  <m:degHide m:val="1"/>
+                  <m:ctrlPr>
+                    <w:rPr>
+                      <w:rFonts w:ascii="Cambria Math" w:hAnsi="Cambria Math"/>
+                    </w:rPr>
+                  </m:ctrlPr>
+                </m:radPr>
+                <m:deg/>
+                <m:e>
+                  <m:sSup>
+                    <m:sSupPr>
+                      <m:ctrlPr>
+                        <w:rPr>
+                          <w:rFonts w:ascii="Cambria Math" w:hAnsi="Cambria Math"/>
+                        </w:rPr>
+                      </m:ctrlPr>
+                    </m:sSupPr>
+                    <m:e>
+                      <m:r>
+                        <w:rPr>
+                          <w:rFonts w:ascii="Cambria Math" w:hAnsi="Cambria Math" w:cs="Cambria Math"/>
+                        </w:rPr>
+                        <m:t>b</m:t>
+                      </m:r>
+                    </m:e>
+                    <m:sup>
+                      <m:r>
+                        <m:rPr>
+                          <m:sty m:val="p"/>
+                        </m:rPr>
+                        <w:rPr>
+                          <w:rFonts w:ascii="Cambria Math" w:hAnsi="Cambria Math" w:cs="Cambria Math"/>
+                        </w:rPr>
+                        <m:t>2</m:t>
+                      </m:r>
+                    </m:sup>
+                  </m:sSup>
+                  <m:r>
+                    <m:rPr>
+                      <m:sty m:val="p"/>
+                    </m:rPr>
+                    <w:rPr>
+                      <w:rFonts w:ascii="Cambria Math" w:hAnsi="Cambria Math" w:cs="Cambria Math"/>
+                    </w:rPr>
+                    <m:t>-4</m:t>
+                  </m:r>
+                  <m:r>
+                    <w:rPr>
+                      <w:rFonts w:ascii="Cambria Math" w:hAnsi="Cambria Math" w:cs="Cambria Math"/>
+                    </w:rPr>
+                    <m:t>ac</m:t>
+                  </m:r>
+                </m:e>
+              </m:rad>
+            </m:num>
+            <m:den>
+              <m:r>
+                <m:rPr>
+                  <m:sty m:val="p"/>
+                </m:rPr>
+                <w:rPr>
+                  <w:rFonts w:ascii="Cambria Math" w:hAnsi="Cambria Math" w:cs="Cambria Math"/>
+                </w:rPr>
+                <m:t>2</m:t>
+              </m:r>
+              <m:r>
+                <w:rPr>
+                  <w:rFonts w:ascii="Cambria Math" w:hAnsi="Cambria Math" w:cs="Cambria Math"/>
+                </w:rPr>
+                <m:t>a</m:t>
+              </m:r>
+            </m:den>
+          </m:f>
+        </m:oMath>
+      </m:oMathPara>
     </w:p>
     <w:sectPr>
+      <w:footerReference w:type="default" r:id="rId8"/>
       <w:pgSz w:w="12240" w:h="15840"/>
       <w:pgMar w:top="1440" w:right="1440" w:bottom="1440" w:left="1440" w:header="720" w:footer="720" w:gutter="0"/>
       <w:cols w:space="720"/>
@@ -318,6 +534,308 @@
     </w:sectPr>
   </w:body>
 </w:document>
+</file>
+
+<file path=word/endnotes.xml><?xml version="1.0" encoding="utf-8"?>
+<w:endnotes xmlns:wpc="http://schemas.microsoft.com/office/word/2010/wordprocessingCanvas" xmlns:cx="http://schemas.microsoft.com/office/drawing/2014/chartex" xmlns:cx1="http://schemas.microsoft.com/office/drawing/2015/9/8/chartex" xmlns:mc="http://schemas.openxmlformats.org/markup-compatibility/2006" xmlns:o="urn:schemas-microsoft-com:office:office" xmlns:r="http://schemas.openxmlformats.org/officeDocument/2006/relationships" xmlns:m="http://schemas.openxmlformats.org/officeDocument/2006/math" xmlns:v="urn:schemas-microsoft-com:vml" xmlns:wp14="http://schemas.microsoft.com/office/word/2010/wordprocessingDrawing" xmlns:wp="http://schemas.openxmlformats.org/drawingml/2006/wordprocessingDrawing" xmlns:w10="urn:schemas-microsoft-com:office:word" xmlns:w="http://schemas.openxmlformats.org/wordprocessingml/2006/main" xmlns:w14="http://schemas.microsoft.com/office/word/2010/wordml" xmlns:w15="http://schemas.microsoft.com/office/word/2012/wordml" xmlns:w16se="http://schemas.microsoft.com/office/word/2015/wordml/symex" xmlns:wpg="http://schemas.microsoft.com/office/word/2010/wordprocessingGroup" xmlns:wpi="http://schemas.microsoft.com/office/word/2010/wordprocessingInk" xmlns:wne="http://schemas.microsoft.com/office/word/2006/wordml" xmlns:wps="http://schemas.microsoft.com/office/word/2010/wordprocessingShape" mc:Ignorable="w14 w15 w16se wp14">
+  <w:endnote w:type="separator" w:id="-1">
+    <w:p>
+      <w:pPr>
+        <w:spacing w:after="0" w:line="240" w:lineRule="auto"/>
+      </w:pPr>
+      <w:r>
+        <w:separator/>
+      </w:r>
+    </w:p>
+  </w:endnote>
+  <w:endnote w:type="continuationSeparator" w:id="0">
+    <w:p>
+      <w:pPr>
+        <w:spacing w:after="0" w:line="240" w:lineRule="auto"/>
+      </w:pPr>
+      <w:r>
+        <w:continuationSeparator/>
+      </w:r>
+    </w:p>
+  </w:endnote>
+</w:endnotes>
+</file>
+
+<file path=word/footer1.xml><?xml version="1.0" encoding="utf-8"?>
+<w:ftr xmlns:wpc="http://schemas.microsoft.com/office/word/2010/wordprocessingCanvas" xmlns:cx="http://schemas.microsoft.com/office/drawing/2014/chartex" xmlns:cx1="http://schemas.microsoft.com/office/drawing/2015/9/8/chartex" xmlns:mc="http://schemas.openxmlformats.org/markup-compatibility/2006" xmlns:o="urn:schemas-microsoft-com:office:office" xmlns:r="http://schemas.openxmlformats.org/officeDocument/2006/relationships" xmlns:m="http://schemas.openxmlformats.org/officeDocument/2006/math" xmlns:v="urn:schemas-microsoft-com:vml" xmlns:wp14="http://schemas.microsoft.com/office/word/2010/wordprocessingDrawing" xmlns:wp="http://schemas.openxmlformats.org/drawingml/2006/wordprocessingDrawing" xmlns:w10="urn:schemas-microsoft-com:office:word" xmlns:w="http://schemas.openxmlformats.org/wordprocessingml/2006/main" xmlns:w14="http://schemas.microsoft.com/office/word/2010/wordml" xmlns:w15="http://schemas.microsoft.com/office/word/2012/wordml" xmlns:w16se="http://schemas.microsoft.com/office/word/2015/wordml/symex" xmlns:wpg="http://schemas.microsoft.com/office/word/2010/wordprocessingGroup" xmlns:wpi="http://schemas.microsoft.com/office/word/2010/wordprocessingInk" xmlns:wne="http://schemas.microsoft.com/office/word/2006/wordml" xmlns:wps="http://schemas.microsoft.com/office/word/2010/wordprocessingShape" mc:Ignorable="w14 w15 w16se wp14">
+  <w:sdt>
+    <w:sdtPr>
+      <w:id w:val="-215749339"/>
+      <w:docPartObj>
+        <w:docPartGallery w:val="Page Numbers (Bottom of Page)"/>
+        <w:docPartUnique/>
+      </w:docPartObj>
+    </w:sdtPr>
+    <w:sdtContent>
+      <w:p>
+        <w:pPr>
+          <w:pStyle w:val="Footer"/>
+        </w:pPr>
+        <w:r>
+          <w:rPr>
+            <w:noProof/>
+          </w:rPr>
+          <mc:AlternateContent>
+            <mc:Choice Requires="wps">
+              <w:drawing>
+                <wp:anchor distT="0" distB="0" distL="114300" distR="114300" simplePos="0" relativeHeight="251660288" behindDoc="0" locked="0" layoutInCell="1" allowOverlap="1">
+                  <wp:simplePos x="0" y="0"/>
+                  <wp:positionH relativeFrom="margin">
+                    <wp:align>center</wp:align>
+                  </wp:positionH>
+                  <wp:positionV relativeFrom="bottomMargin">
+                    <wp:align>center</wp:align>
+                  </wp:positionV>
+                  <wp:extent cx="551815" cy="238760"/>
+                  <wp:effectExtent l="19050" t="19050" r="19685" b="18415"/>
+                  <wp:wrapNone/>
+                  <wp:docPr id="3" name="Double Bracket 3"/>
+                  <wp:cNvGraphicFramePr>
+                    <a:graphicFrameLocks xmlns:a="http://schemas.openxmlformats.org/drawingml/2006/main"/>
+                  </wp:cNvGraphicFramePr>
+                  <a:graphic xmlns:a="http://schemas.openxmlformats.org/drawingml/2006/main">
+                    <a:graphicData uri="http://schemas.microsoft.com/office/word/2010/wordprocessingShape">
+                      <wps:wsp>
+                        <wps:cNvSpPr>
+                          <a:spLocks noChangeArrowheads="1"/>
+                        </wps:cNvSpPr>
+                        <wps:spPr bwMode="auto">
+                          <a:xfrm>
+                            <a:off x="0" y="0"/>
+                            <a:ext cx="551815" cy="238760"/>
+                          </a:xfrm>
+                          <a:prstGeom prst="bracketPair">
+                            <a:avLst>
+                              <a:gd name="adj" fmla="val 16667"/>
+                            </a:avLst>
+                          </a:prstGeom>
+                          <a:solidFill>
+                            <a:srgbClr val="FFFFFF"/>
+                          </a:solidFill>
+                          <a:ln w="28575">
+                            <a:solidFill>
+                              <a:srgbClr val="808080"/>
+                            </a:solidFill>
+                            <a:round/>
+                            <a:headEnd/>
+                            <a:tailEnd/>
+                          </a:ln>
+                        </wps:spPr>
+                        <wps:txbx>
+                          <w:txbxContent>
+                            <w:p>
+                              <w:pPr>
+                                <w:jc w:val="center"/>
+                              </w:pPr>
+                              <w:r>
+                                <w:fldChar w:fldCharType="begin"/>
+                              </w:r>
+                              <w:r>
+                                <w:instrText xml:space="preserve"> PAGE    \* MERGEFORMAT </w:instrText>
+                              </w:r>
+                              <w:r>
+                                <w:fldChar w:fldCharType="separate"/>
+                              </w:r>
+                              <w:r>
+                                <w:rPr>
+                                  <w:noProof/>
+                                </w:rPr>
+                                <w:t>1</w:t>
+                              </w:r>
+                              <w:r>
+                                <w:rPr>
+                                  <w:noProof/>
+                                </w:rPr>
+                                <w:fldChar w:fldCharType="end"/>
+                              </w:r>
+                            </w:p>
+                          </w:txbxContent>
+                        </wps:txbx>
+                        <wps:bodyPr rot="0" vert="horz" wrap="square" lIns="91440" tIns="0" rIns="91440" bIns="0" anchor="t" anchorCtr="0" upright="1">
+                          <a:noAutofit/>
+                        </wps:bodyPr>
+                      </wps:wsp>
+                    </a:graphicData>
+                  </a:graphic>
+                  <wp14:sizeRelH relativeFrom="margin">
+                    <wp14:pctWidth>10000</wp14:pctWidth>
+                  </wp14:sizeRelH>
+                  <wp14:sizeRelV relativeFrom="bottomMargin">
+                    <wp14:pctHeight>0</wp14:pctHeight>
+                  </wp14:sizeRelV>
+                </wp:anchor>
+              </w:drawing>
+            </mc:Choice>
+            <mc:Fallback>
+              <w:pict>
+                <v:shapetype id="_x0000_t185" coordsize="21600,21600" o:spt="185" adj="3600" path="m@0,nfqx0@0l0@2qy@0,21600em@1,nfqx21600@0l21600@2qy@1,21600em@0,nsqx0@0l0@2qy@0,21600l@1,21600qx21600@2l21600@0qy@1,xe" filled="f">
+                  <v:formulas>
+                    <v:f eqn="val #0"/>
+                    <v:f eqn="sum width 0 #0"/>
+                    <v:f eqn="sum height 0 #0"/>
+                    <v:f eqn="prod @0 2929 10000"/>
+                    <v:f eqn="sum width 0 @3"/>
+                    <v:f eqn="sum height 0 @3"/>
+                    <v:f eqn="val width"/>
+                    <v:f eqn="val height"/>
+                    <v:f eqn="prod width 1 2"/>
+                    <v:f eqn="prod height 1 2"/>
+                  </v:formulas>
+                  <v:path o:extrusionok="f" gradientshapeok="t" limo="10800,10800" o:connecttype="custom" o:connectlocs="@8,0;0,@9;@8,@7;@6,@9" textboxrect="@3,@3,@4,@5"/>
+                  <v:handles>
+                    <v:h position="#0,topLeft" switch="" xrange="0,10800"/>
+                  </v:handles>
+                </v:shapetype>
+                <v:shape id="Double Bracket 3" o:spid="_x0000_s1026" type="#_x0000_t185" style="position:absolute;margin-left:0;margin-top:0;width:43.45pt;height:18.8pt;z-index:251660288;visibility:visible;mso-wrap-style:square;mso-width-percent:100;mso-height-percent:0;mso-wrap-distance-left:9pt;mso-wrap-distance-top:0;mso-wrap-distance-right:9pt;mso-wrap-distance-bottom:0;mso-position-horizontal:center;mso-position-horizontal-relative:margin;mso-position-vertical:center;mso-position-vertical-relative:bottom-margin-area;mso-width-percent:100;mso-height-percent:0;mso-width-relative:margin;mso-height-relative:bottom-margin-area;v-text-anchor:top" o:gfxdata="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" filled="t" strokecolor="gray" strokeweight="2.25pt">
+                  <v:textbox inset=",0,,0">
+                    <w:txbxContent>
+                      <w:p>
+                        <w:pPr>
+                          <w:jc w:val="center"/>
+                        </w:pPr>
+                        <w:r>
+                          <w:fldChar w:fldCharType="begin"/>
+                        </w:r>
+                        <w:r>
+                          <w:instrText xml:space="preserve"> PAGE    \* MERGEFORMAT </w:instrText>
+                        </w:r>
+                        <w:r>
+                          <w:fldChar w:fldCharType="separate"/>
+                        </w:r>
+                        <w:r>
+                          <w:rPr>
+                            <w:noProof/>
+                          </w:rPr>
+                          <w:t>1</w:t>
+                        </w:r>
+                        <w:r>
+                          <w:rPr>
+                            <w:noProof/>
+                          </w:rPr>
+                          <w:fldChar w:fldCharType="end"/>
+                        </w:r>
+                      </w:p>
+                    </w:txbxContent>
+                  </v:textbox>
+                  <w10:wrap anchorx="margin" anchory="margin"/>
+                </v:shape>
+              </w:pict>
+            </mc:Fallback>
+          </mc:AlternateContent>
+        </w:r>
+        <w:r>
+          <w:rPr>
+            <w:noProof/>
+          </w:rPr>
+          <mc:AlternateContent>
+            <mc:Choice Requires="wps">
+              <w:drawing>
+                <wp:anchor distT="0" distB="0" distL="114300" distR="114300" simplePos="0" relativeHeight="251659264" behindDoc="0" locked="0" layoutInCell="1" allowOverlap="1">
+                  <wp:simplePos x="0" y="0"/>
+                  <wp:positionH relativeFrom="margin">
+                    <wp:align>center</wp:align>
+                  </wp:positionH>
+                  <wp:positionV relativeFrom="bottomMargin">
+                    <wp:align>center</wp:align>
+                  </wp:positionV>
+                  <wp:extent cx="5518150" cy="0"/>
+                  <wp:effectExtent l="9525" t="9525" r="6350" b="9525"/>
+                  <wp:wrapNone/>
+                  <wp:docPr id="2" name="Straight Arrow Connector 2"/>
+                  <wp:cNvGraphicFramePr>
+                    <a:graphicFrameLocks xmlns:a="http://schemas.openxmlformats.org/drawingml/2006/main"/>
+                  </wp:cNvGraphicFramePr>
+                  <a:graphic xmlns:a="http://schemas.openxmlformats.org/drawingml/2006/main">
+                    <a:graphicData uri="http://schemas.microsoft.com/office/word/2010/wordprocessingShape">
+                      <wps:wsp>
+                        <wps:cNvCnPr>
+                          <a:cxnSpLocks noChangeShapeType="1"/>
+                        </wps:cNvCnPr>
+                        <wps:spPr bwMode="auto">
+                          <a:xfrm>
+                            <a:off x="0" y="0"/>
+                            <a:ext cx="5518150" cy="0"/>
+                          </a:xfrm>
+                          <a:prstGeom prst="straightConnector1">
+                            <a:avLst/>
+                          </a:prstGeom>
+                          <a:noFill/>
+                          <a:ln w="12700">
+                            <a:solidFill>
+                              <a:srgbClr val="808080"/>
+                            </a:solidFill>
+                            <a:round/>
+                            <a:headEnd/>
+                            <a:tailEnd/>
+                          </a:ln>
+                          <a:extLst>
+                            <a:ext uri="{909E8E84-426E-40DD-AFC4-6F175D3DCCD1}">
+                              <a14:hiddenFill xmlns:a14="http://schemas.microsoft.com/office/drawing/2010/main">
+                                <a:noFill/>
+                              </a14:hiddenFill>
+                            </a:ext>
+                          </a:extLst>
+                        </wps:spPr>
+                        <wps:bodyPr/>
+                      </wps:wsp>
+                    </a:graphicData>
+                  </a:graphic>
+                  <wp14:sizeRelH relativeFrom="page">
+                    <wp14:pctWidth>0</wp14:pctWidth>
+                  </wp14:sizeRelH>
+                  <wp14:sizeRelV relativeFrom="bottomMargin">
+                    <wp14:pctHeight>0</wp14:pctHeight>
+                  </wp14:sizeRelV>
+                </wp:anchor>
+              </w:drawing>
+            </mc:Choice>
+            <mc:Fallback>
+              <w:pict>
+                <v:shapetype w14:anchorId="32774B77" id="_x0000_t32" coordsize="21600,21600" o:spt="32" o:oned="t" path="m,l21600,21600e" filled="f">
+                  <v:path arrowok="t" fillok="f" o:connecttype="none"/>
+                  <o:lock v:ext="edit" shapetype="t"/>
+                </v:shapetype>
+                <v:shape id="Straight Arrow Connector 2" o:spid="_x0000_s1026" type="#_x0000_t32" style="position:absolute;margin-left:0;margin-top:0;width:434.5pt;height:0;z-index:251659264;visibility:visible;mso-wrap-style:square;mso-width-percent:0;mso-height-percent:0;mso-wrap-distance-left:9pt;mso-wrap-distance-top:0;mso-wrap-distance-right:9pt;mso-wrap-distance-bottom:0;mso-position-horizontal:center;mso-position-horizontal-relative:margin;mso-position-vertical:center;mso-position-vertical-relative:bottom-margin-area;mso-width-percent:0;mso-height-percent:0;mso-width-relative:page;mso-height-relative:bottom-margin-area" o:gfxdata="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" strokecolor="gray" strokeweight="1pt">
+                  <w10:wrap anchorx="margin" anchory="margin"/>
+                </v:shape>
+              </w:pict>
+            </mc:Fallback>
+          </mc:AlternateContent>
+        </w:r>
+      </w:p>
+    </w:sdtContent>
+  </w:sdt>
+</w:ftr>
+</file>
+
+<file path=word/footnotes.xml><?xml version="1.0" encoding="utf-8"?>
+<w:footnotes xmlns:wpc="http://schemas.microsoft.com/office/word/2010/wordprocessingCanvas" xmlns:cx="http://schemas.microsoft.com/office/drawing/2014/chartex" xmlns:cx1="http://schemas.microsoft.com/office/drawing/2015/9/8/chartex" xmlns:mc="http://schemas.openxmlformats.org/markup-compatibility/2006" xmlns:o="urn:schemas-microsoft-com:office:office" xmlns:r="http://schemas.openxmlformats.org/officeDocument/2006/relationships" xmlns:m="http://schemas.openxmlformats.org/officeDocument/2006/math" xmlns:v="urn:schemas-microsoft-com:vml" xmlns:wp14="http://schemas.microsoft.com/office/word/2010/wordprocessingDrawing" xmlns:wp="http://schemas.openxmlformats.org/drawingml/2006/wordprocessingDrawing" xmlns:w10="urn:schemas-microsoft-com:office:word" xmlns:w="http://schemas.openxmlformats.org/wordprocessingml/2006/main" xmlns:w14="http://schemas.microsoft.com/office/word/2010/wordml" xmlns:w15="http://schemas.microsoft.com/office/word/2012/wordml" xmlns:w16se="http://schemas.microsoft.com/office/word/2015/wordml/symex" xmlns:wpg="http://schemas.microsoft.com/office/word/2010/wordprocessingGroup" xmlns:wpi="http://schemas.microsoft.com/office/word/2010/wordprocessingInk" xmlns:wne="http://schemas.microsoft.com/office/word/2006/wordml" xmlns:wps="http://schemas.microsoft.com/office/word/2010/wordprocessingShape" mc:Ignorable="w14 w15 w16se wp14">
+  <w:footnote w:type="separator" w:id="-1">
+    <w:p>
+      <w:pPr>
+        <w:spacing w:after="0" w:line="240" w:lineRule="auto"/>
+      </w:pPr>
+      <w:r>
+        <w:separator/>
+      </w:r>
+    </w:p>
+  </w:footnote>
+  <w:footnote w:type="continuationSeparator" w:id="0">
+    <w:p>
+      <w:pPr>
+        <w:spacing w:after="0" w:line="240" w:lineRule="auto"/>
+      </w:pPr>
+      <w:r>
+        <w:continuationSeparator/>
+      </w:r>
+    </w:p>
+  </w:footnote>
+</w:footnotes>
 </file>
 
 <file path=word/styles.xml><?xml version="1.0" encoding="utf-8"?>
@@ -906,6 +1424,69 @@
       <w:u w:val="single"/>
     </w:rPr>
   </w:style>
+  <w:style w:type="paragraph" w:styleId="Caption">
+    <w:name w:val="caption"/>
+    <w:basedOn w:val="Normal"/>
+    <w:next w:val="Normal"/>
+    <w:uiPriority w:val="35"/>
+    <w:unhideWhenUsed/>
+    <w:qFormat/>
+    <w:rsid w:val="00A01853"/>
+    <w:pPr>
+      <w:spacing w:after="200" w:line="240" w:lineRule="auto"/>
+    </w:pPr>
+    <w:rPr>
+      <w:i/>
+      <w:iCs/>
+      <w:color w:val="44546A" w:themeColor="text2"/>
+      <w:sz w:val="18"/>
+      <w:szCs w:val="18"/>
+    </w:rPr>
+  </w:style>
+  <w:style w:type="paragraph" w:styleId="Header">
+    <w:name w:val="header"/>
+    <w:basedOn w:val="Normal"/>
+    <w:link w:val="HeaderChar"/>
+    <w:uiPriority w:val="99"/>
+    <w:unhideWhenUsed/>
+    <w:rsid w:val="00A01853"/>
+    <w:pPr>
+      <w:tabs>
+        <w:tab w:val="center" w:pos="4680"/>
+        <w:tab w:val="right" w:pos="9360"/>
+      </w:tabs>
+      <w:spacing w:after="0" w:line="240" w:lineRule="auto"/>
+    </w:pPr>
+  </w:style>
+  <w:style w:type="character" w:customStyle="1" w:styleId="HeaderChar">
+    <w:name w:val="Header Char"/>
+    <w:basedOn w:val="DefaultParagraphFont"/>
+    <w:link w:val="Header"/>
+    <w:uiPriority w:val="99"/>
+    <w:rsid w:val="00A01853"/>
+  </w:style>
+  <w:style w:type="paragraph" w:styleId="Footer">
+    <w:name w:val="footer"/>
+    <w:basedOn w:val="Normal"/>
+    <w:link w:val="FooterChar"/>
+    <w:uiPriority w:val="99"/>
+    <w:unhideWhenUsed/>
+    <w:rsid w:val="00A01853"/>
+    <w:pPr>
+      <w:tabs>
+        <w:tab w:val="center" w:pos="4680"/>
+        <w:tab w:val="right" w:pos="9360"/>
+      </w:tabs>
+      <w:spacing w:after="0" w:line="240" w:lineRule="auto"/>
+    </w:pPr>
+  </w:style>
+  <w:style w:type="character" w:customStyle="1" w:styleId="FooterChar">
+    <w:name w:val="Footer Char"/>
+    <w:basedOn w:val="DefaultParagraphFont"/>
+    <w:link w:val="Footer"/>
+    <w:uiPriority w:val="99"/>
+    <w:rsid w:val="00A01853"/>
+  </w:style>
 </w:styles>
 </file>
 
@@ -1175,7 +1756,7 @@
 </file>
 
 <file path=customXml/itemProps1.xml><?xml version="1.0" encoding="utf-8"?>
-<ds:datastoreItem xmlns:ds="http://schemas.openxmlformats.org/officeDocument/2006/customXml" ds:itemID="{C16455C2-FAF1-4DC4-8B4F-061DC3C75FD5}">
+<ds:datastoreItem xmlns:ds="http://schemas.openxmlformats.org/officeDocument/2006/customXml" ds:itemID="{0DFCC97B-B823-4C7F-BE95-DB8958AD1518}">
   <ds:schemaRefs>
     <ds:schemaRef ds:uri="http://schemas.openxmlformats.org/officeDocument/2006/bibliography"/>
   </ds:schemaRefs>

</xml_diff>